<commit_message>
Added uppercase table name config section
</commit_message>
<xml_diff>
--- a/XAMPP tutorial/XAMPP tutorial.docx
+++ b/XAMPP tutorial/XAMPP tutorial.docx
@@ -549,8 +549,6 @@
                 </mc:Fallback>
               </mc:AlternateContent>
             </w:r>
-            <w:bookmarkStart w:id="0" w:name="_GoBack"/>
-            <w:bookmarkEnd w:id="0"/>
           </w:p>
         </w:tc>
         <w:tc>
@@ -834,6 +832,8 @@
             <w:t>TABLE OF CONTENTS</w:t>
           </w:r>
         </w:p>
+        <w:bookmarkStart w:id="0" w:name="_GoBack"/>
+        <w:bookmarkEnd w:id="0"/>
         <w:p>
           <w:pPr>
             <w:pStyle w:val="TOC1"/>
@@ -855,7 +855,7 @@
           <w:r>
             <w:fldChar w:fldCharType="separate"/>
           </w:r>
-          <w:hyperlink w:anchor="_Toc509144452" w:history="1">
+          <w:hyperlink w:anchor="_Toc509243810" w:history="1">
             <w:r>
               <w:rPr>
                 <w:rStyle w:val="Hyperlink"/>
@@ -878,7 +878,7 @@
               <w:rPr>
                 <w:webHidden/>
               </w:rPr>
-              <w:instrText xml:space="preserve"> PAGEREF _Toc509144452 \h </w:instrText>
+              <w:instrText xml:space="preserve"> PAGEREF _Toc509243810 \h </w:instrText>
             </w:r>
             <w:r>
               <w:rPr>
@@ -917,7 +917,7 @@
               <w:lang w:val="en-GB" w:eastAsia="en-GB"/>
             </w:rPr>
           </w:pPr>
-          <w:hyperlink w:anchor="_Toc509144453" w:history="1">
+          <w:hyperlink w:anchor="_Toc509243811" w:history="1">
             <w:r>
               <w:rPr>
                 <w:rStyle w:val="Hyperlink"/>
@@ -940,7 +940,7 @@
               <w:rPr>
                 <w:webHidden/>
               </w:rPr>
-              <w:instrText xml:space="preserve"> PAGEREF _Toc509144453 \h </w:instrText>
+              <w:instrText xml:space="preserve"> PAGEREF _Toc509243811 \h </w:instrText>
             </w:r>
             <w:r>
               <w:rPr>
@@ -982,7 +982,7 @@
               <w:lang w:val="en-GB" w:eastAsia="en-GB"/>
             </w:rPr>
           </w:pPr>
-          <w:hyperlink w:anchor="_Toc509144454" w:history="1">
+          <w:hyperlink w:anchor="_Toc509243812" w:history="1">
             <w:r>
               <w:rPr>
                 <w:rStyle w:val="Hyperlink"/>
@@ -1009,7 +1009,7 @@
                 <w:noProof/>
                 <w:webHidden/>
               </w:rPr>
-              <w:instrText xml:space="preserve"> PAGEREF _Toc509144454 \h </w:instrText>
+              <w:instrText xml:space="preserve"> PAGEREF _Toc509243812 \h </w:instrText>
             </w:r>
             <w:r>
               <w:rPr>
@@ -1052,7 +1052,7 @@
               <w:lang w:val="en-GB" w:eastAsia="en-GB"/>
             </w:rPr>
           </w:pPr>
-          <w:hyperlink w:anchor="_Toc509144455" w:history="1">
+          <w:hyperlink w:anchor="_Toc509243813" w:history="1">
             <w:r>
               <w:rPr>
                 <w:rStyle w:val="Hyperlink"/>
@@ -1075,7 +1075,7 @@
               <w:rPr>
                 <w:webHidden/>
               </w:rPr>
-              <w:instrText xml:space="preserve"> PAGEREF _Toc509144455 \h </w:instrText>
+              <w:instrText xml:space="preserve"> PAGEREF _Toc509243813 \h </w:instrText>
             </w:r>
             <w:r>
               <w:rPr>
@@ -1117,7 +1117,7 @@
               <w:lang w:val="en-GB" w:eastAsia="en-GB"/>
             </w:rPr>
           </w:pPr>
-          <w:hyperlink w:anchor="_Toc509144456" w:history="1">
+          <w:hyperlink w:anchor="_Toc509243814" w:history="1">
             <w:r>
               <w:rPr>
                 <w:rStyle w:val="Hyperlink"/>
@@ -1144,7 +1144,7 @@
                 <w:noProof/>
                 <w:webHidden/>
               </w:rPr>
-              <w:instrText xml:space="preserve"> PAGEREF _Toc509144456 \h </w:instrText>
+              <w:instrText xml:space="preserve"> PAGEREF _Toc509243814 \h </w:instrText>
             </w:r>
             <w:r>
               <w:rPr>
@@ -1187,7 +1187,7 @@
               <w:lang w:val="en-GB" w:eastAsia="en-GB"/>
             </w:rPr>
           </w:pPr>
-          <w:hyperlink w:anchor="_Toc509144457" w:history="1">
+          <w:hyperlink w:anchor="_Toc509243815" w:history="1">
             <w:r>
               <w:rPr>
                 <w:rStyle w:val="Hyperlink"/>
@@ -1210,7 +1210,7 @@
               <w:rPr>
                 <w:webHidden/>
               </w:rPr>
-              <w:instrText xml:space="preserve"> PAGEREF _Toc509144457 \h </w:instrText>
+              <w:instrText xml:space="preserve"> PAGEREF _Toc509243815 \h </w:instrText>
             </w:r>
             <w:r>
               <w:rPr>
@@ -1252,7 +1252,7 @@
               <w:lang w:val="en-GB" w:eastAsia="en-GB"/>
             </w:rPr>
           </w:pPr>
-          <w:hyperlink w:anchor="_Toc509144458" w:history="1">
+          <w:hyperlink w:anchor="_Toc509243816" w:history="1">
             <w:r>
               <w:rPr>
                 <w:rStyle w:val="Hyperlink"/>
@@ -1279,7 +1279,7 @@
                 <w:noProof/>
                 <w:webHidden/>
               </w:rPr>
-              <w:instrText xml:space="preserve"> PAGEREF _Toc509144458 \h </w:instrText>
+              <w:instrText xml:space="preserve"> PAGEREF _Toc509243816 \h </w:instrText>
             </w:r>
             <w:r>
               <w:rPr>
@@ -1325,7 +1325,7 @@
               <w:lang w:val="en-GB" w:eastAsia="en-GB"/>
             </w:rPr>
           </w:pPr>
-          <w:hyperlink w:anchor="_Toc509144459" w:history="1">
+          <w:hyperlink w:anchor="_Toc509243817" w:history="1">
             <w:r>
               <w:rPr>
                 <w:rStyle w:val="Hyperlink"/>
@@ -1352,7 +1352,7 @@
                 <w:noProof/>
                 <w:webHidden/>
               </w:rPr>
-              <w:instrText xml:space="preserve"> PAGEREF _Toc509144459 \h </w:instrText>
+              <w:instrText xml:space="preserve"> PAGEREF _Toc509243817 \h </w:instrText>
             </w:r>
             <w:r>
               <w:rPr>
@@ -1395,7 +1395,7 @@
               <w:lang w:val="en-GB" w:eastAsia="en-GB"/>
             </w:rPr>
           </w:pPr>
-          <w:hyperlink w:anchor="_Toc509144460" w:history="1">
+          <w:hyperlink w:anchor="_Toc509243818" w:history="1">
             <w:r>
               <w:rPr>
                 <w:rStyle w:val="Hyperlink"/>
@@ -1418,7 +1418,7 @@
               <w:rPr>
                 <w:webHidden/>
               </w:rPr>
-              <w:instrText xml:space="preserve"> PAGEREF _Toc509144460 \h </w:instrText>
+              <w:instrText xml:space="preserve"> PAGEREF _Toc509243818 \h </w:instrText>
             </w:r>
             <w:r>
               <w:rPr>
@@ -1460,7 +1460,7 @@
               <w:lang w:val="en-GB" w:eastAsia="en-GB"/>
             </w:rPr>
           </w:pPr>
-          <w:hyperlink w:anchor="_Toc509144461" w:history="1">
+          <w:hyperlink w:anchor="_Toc509243819" w:history="1">
             <w:r>
               <w:rPr>
                 <w:rStyle w:val="Hyperlink"/>
@@ -1487,7 +1487,7 @@
                 <w:noProof/>
                 <w:webHidden/>
               </w:rPr>
-              <w:instrText xml:space="preserve"> PAGEREF _Toc509144461 \h </w:instrText>
+              <w:instrText xml:space="preserve"> PAGEREF _Toc509243819 \h </w:instrText>
             </w:r>
             <w:r>
               <w:rPr>
@@ -1533,7 +1533,7 @@
               <w:lang w:val="en-GB" w:eastAsia="en-GB"/>
             </w:rPr>
           </w:pPr>
-          <w:hyperlink w:anchor="_Toc509144462" w:history="1">
+          <w:hyperlink w:anchor="_Toc509243820" w:history="1">
             <w:r>
               <w:rPr>
                 <w:rStyle w:val="Hyperlink"/>
@@ -1560,7 +1560,7 @@
                 <w:noProof/>
                 <w:webHidden/>
               </w:rPr>
-              <w:instrText xml:space="preserve"> PAGEREF _Toc509144462 \h </w:instrText>
+              <w:instrText xml:space="preserve"> PAGEREF _Toc509243820 \h </w:instrText>
             </w:r>
             <w:r>
               <w:rPr>
@@ -1606,7 +1606,7 @@
               <w:lang w:val="en-GB" w:eastAsia="en-GB"/>
             </w:rPr>
           </w:pPr>
-          <w:hyperlink w:anchor="_Toc509144463" w:history="1">
+          <w:hyperlink w:anchor="_Toc509243821" w:history="1">
             <w:r>
               <w:rPr>
                 <w:rStyle w:val="Hyperlink"/>
@@ -1633,7 +1633,7 @@
                 <w:noProof/>
                 <w:webHidden/>
               </w:rPr>
-              <w:instrText xml:space="preserve"> PAGEREF _Toc509144463 \h </w:instrText>
+              <w:instrText xml:space="preserve"> PAGEREF _Toc509243821 \h </w:instrText>
             </w:r>
             <w:r>
               <w:rPr>
@@ -1676,7 +1676,7 @@
               <w:lang w:val="en-GB" w:eastAsia="en-GB"/>
             </w:rPr>
           </w:pPr>
-          <w:hyperlink w:anchor="_Toc509144464" w:history="1">
+          <w:hyperlink w:anchor="_Toc509243822" w:history="1">
             <w:r>
               <w:rPr>
                 <w:rStyle w:val="Hyperlink"/>
@@ -1699,7 +1699,7 @@
               <w:rPr>
                 <w:webHidden/>
               </w:rPr>
-              <w:instrText xml:space="preserve"> PAGEREF _Toc509144464 \h </w:instrText>
+              <w:instrText xml:space="preserve"> PAGEREF _Toc509243822 \h </w:instrText>
             </w:r>
             <w:r>
               <w:rPr>
@@ -1741,7 +1741,7 @@
               <w:lang w:val="en-GB" w:eastAsia="en-GB"/>
             </w:rPr>
           </w:pPr>
-          <w:hyperlink w:anchor="_Toc509144465" w:history="1">
+          <w:hyperlink w:anchor="_Toc509243823" w:history="1">
             <w:r>
               <w:rPr>
                 <w:rStyle w:val="Hyperlink"/>
@@ -1768,7 +1768,7 @@
                 <w:noProof/>
                 <w:webHidden/>
               </w:rPr>
-              <w:instrText xml:space="preserve"> PAGEREF _Toc509144465 \h </w:instrText>
+              <w:instrText xml:space="preserve"> PAGEREF _Toc509243823 \h </w:instrText>
             </w:r>
             <w:r>
               <w:rPr>
@@ -1814,7 +1814,7 @@
               <w:lang w:val="en-GB" w:eastAsia="en-GB"/>
             </w:rPr>
           </w:pPr>
-          <w:hyperlink w:anchor="_Toc509144466" w:history="1">
+          <w:hyperlink w:anchor="_Toc509243824" w:history="1">
             <w:r>
               <w:rPr>
                 <w:rStyle w:val="Hyperlink"/>
@@ -1841,7 +1841,7 @@
                 <w:noProof/>
                 <w:webHidden/>
               </w:rPr>
-              <w:instrText xml:space="preserve"> PAGEREF _Toc509144466 \h </w:instrText>
+              <w:instrText xml:space="preserve"> PAGEREF _Toc509243824 \h </w:instrText>
             </w:r>
             <w:r>
               <w:rPr>
@@ -1862,6 +1862,79 @@
                 <w:webHidden/>
               </w:rPr>
               <w:t>17</w:t>
+            </w:r>
+            <w:r>
+              <w:rPr>
+                <w:noProof/>
+                <w:webHidden/>
+              </w:rPr>
+              <w:fldChar w:fldCharType="end"/>
+            </w:r>
+          </w:hyperlink>
+        </w:p>
+        <w:p>
+          <w:pPr>
+            <w:pStyle w:val="TOC3"/>
+            <w:tabs>
+              <w:tab w:val="right" w:leader="underscore" w:pos="9926"/>
+            </w:tabs>
+            <w:rPr>
+              <w:rFonts w:eastAsiaTheme="minorEastAsia"/>
+              <w:noProof/>
+              <w:color w:val="auto"/>
+              <w:sz w:val="22"/>
+              <w:szCs w:val="22"/>
+              <w:lang w:val="en-GB" w:eastAsia="en-GB"/>
+            </w:rPr>
+          </w:pPr>
+          <w:hyperlink w:anchor="_Toc509243825" w:history="1">
+            <w:r>
+              <w:rPr>
+                <w:rStyle w:val="Hyperlink"/>
+                <w:noProof/>
+              </w:rPr>
+              <w:t>Allowing upper case table names</w:t>
+            </w:r>
+            <w:r>
+              <w:rPr>
+                <w:noProof/>
+                <w:webHidden/>
+              </w:rPr>
+              <w:tab/>
+            </w:r>
+            <w:r>
+              <w:rPr>
+                <w:noProof/>
+                <w:webHidden/>
+              </w:rPr>
+              <w:fldChar w:fldCharType="begin"/>
+            </w:r>
+            <w:r>
+              <w:rPr>
+                <w:noProof/>
+                <w:webHidden/>
+              </w:rPr>
+              <w:instrText xml:space="preserve"> PAGEREF _Toc509243825 \h </w:instrText>
+            </w:r>
+            <w:r>
+              <w:rPr>
+                <w:noProof/>
+                <w:webHidden/>
+              </w:rPr>
+            </w:r>
+            <w:r>
+              <w:rPr>
+                <w:noProof/>
+                <w:webHidden/>
+              </w:rPr>
+              <w:fldChar w:fldCharType="separate"/>
+            </w:r>
+            <w:r>
+              <w:rPr>
+                <w:noProof/>
+                <w:webHidden/>
+              </w:rPr>
+              <w:t>18</w:t>
             </w:r>
             <w:r>
               <w:rPr>
@@ -1884,7 +1957,7 @@
               <w:lang w:val="en-GB" w:eastAsia="en-GB"/>
             </w:rPr>
           </w:pPr>
-          <w:hyperlink w:anchor="_Toc509144467" w:history="1">
+          <w:hyperlink w:anchor="_Toc509243826" w:history="1">
             <w:r>
               <w:rPr>
                 <w:rStyle w:val="Hyperlink"/>
@@ -1907,7 +1980,7 @@
               <w:rPr>
                 <w:webHidden/>
               </w:rPr>
-              <w:instrText xml:space="preserve"> PAGEREF _Toc509144467 \h </w:instrText>
+              <w:instrText xml:space="preserve"> PAGEREF _Toc509243826 \h </w:instrText>
             </w:r>
             <w:r>
               <w:rPr>
@@ -1924,7 +1997,7 @@
               <w:rPr>
                 <w:webHidden/>
               </w:rPr>
-              <w:t>19</w:t>
+              <w:t>21</w:t>
             </w:r>
             <w:r>
               <w:rPr>
@@ -1968,7 +2041,7 @@
       <w:pPr>
         <w:pStyle w:val="Heading1"/>
       </w:pPr>
-      <w:bookmarkStart w:id="1" w:name="_Toc509144452"/>
+      <w:bookmarkStart w:id="1" w:name="_Toc509243810"/>
       <w:r>
         <w:lastRenderedPageBreak/>
         <w:t>Change log</w:t>
@@ -2105,6 +2178,48 @@
           <w:p>
             <w:r>
               <w:t>Guide completed</w:t>
+            </w:r>
+          </w:p>
+        </w:tc>
+        <w:tc>
+          <w:tcPr>
+            <w:tcW w:w="2276" w:type="dxa"/>
+          </w:tcPr>
+          <w:p>
+            <w:r>
+              <w:t>Rob Sims</w:t>
+            </w:r>
+          </w:p>
+        </w:tc>
+      </w:tr>
+      <w:tr>
+        <w:tc>
+          <w:tcPr>
+            <w:tcW w:w="1129" w:type="dxa"/>
+          </w:tcPr>
+          <w:p>
+            <w:r>
+              <w:t>1.1</w:t>
+            </w:r>
+          </w:p>
+        </w:tc>
+        <w:tc>
+          <w:tcPr>
+            <w:tcW w:w="1843" w:type="dxa"/>
+          </w:tcPr>
+          <w:p>
+            <w:r>
+              <w:t>19/03/2018</w:t>
+            </w:r>
+          </w:p>
+        </w:tc>
+        <w:tc>
+          <w:tcPr>
+            <w:tcW w:w="4678" w:type="dxa"/>
+          </w:tcPr>
+          <w:p>
+            <w:r>
+              <w:t>Added config changes for upper case table names</w:t>
             </w:r>
           </w:p>
         </w:tc>
@@ -2145,38 +2260,12 @@
           <w:p/>
         </w:tc>
       </w:tr>
-      <w:tr>
-        <w:tc>
-          <w:tcPr>
-            <w:tcW w:w="1129" w:type="dxa"/>
-          </w:tcPr>
-          <w:p/>
-        </w:tc>
-        <w:tc>
-          <w:tcPr>
-            <w:tcW w:w="1843" w:type="dxa"/>
-          </w:tcPr>
-          <w:p/>
-        </w:tc>
-        <w:tc>
-          <w:tcPr>
-            <w:tcW w:w="4678" w:type="dxa"/>
-          </w:tcPr>
-          <w:p/>
-        </w:tc>
-        <w:tc>
-          <w:tcPr>
-            <w:tcW w:w="2276" w:type="dxa"/>
-          </w:tcPr>
-          <w:p/>
-        </w:tc>
-      </w:tr>
     </w:tbl>
     <w:p>
       <w:pPr>
         <w:pStyle w:val="Heading1"/>
       </w:pPr>
-      <w:bookmarkStart w:id="2" w:name="_Toc509144453"/>
+      <w:bookmarkStart w:id="2" w:name="_Toc509243811"/>
       <w:r>
         <w:lastRenderedPageBreak/>
         <w:t>Introduction</w:t>
@@ -2190,28 +2279,7 @@
       </w:r>
       <w:proofErr w:type="gramEnd"/>
       <w:r>
-        <w:t xml:space="preserve"> get started with your web </w:t>
-      </w:r>
-      <w:r>
-        <w:t xml:space="preserve">or database </w:t>
-      </w:r>
-      <w:r>
-        <w:t>development, you will need some basic software. In this guide we will download and install an easy to use software package called XAMPP</w:t>
-      </w:r>
-      <w:r>
-        <w:t>.  This simplifies</w:t>
-      </w:r>
-      <w:r>
-        <w:t xml:space="preserve"> the process of running </w:t>
-      </w:r>
-      <w:r>
-        <w:t>an</w:t>
-      </w:r>
-      <w:r>
-        <w:t xml:space="preserve"> Apache webserver and MySQL database</w:t>
-      </w:r>
-      <w:r>
-        <w:t xml:space="preserve"> </w:t>
+        <w:t xml:space="preserve"> get started with your web or database development, you will need some basic software. In this guide we will download and install an easy to use software package called XAMPP.  This simplifies the process of running an Apache webserver and MySQL database </w:t>
       </w:r>
       <w:proofErr w:type="gramStart"/>
       <w:r>
@@ -2219,10 +2287,7 @@
       </w:r>
       <w:proofErr w:type="gramEnd"/>
       <w:r>
-        <w:t xml:space="preserve"> so you do not need any web hosting to develop and test your applications</w:t>
-      </w:r>
-      <w:r>
-        <w:t xml:space="preserve">. It will prove invaluable when developing your own </w:t>
+        <w:t xml:space="preserve"> so you do not need any web hosting to develop and test your applications. It will prove invaluable when developing your own </w:t>
       </w:r>
       <w:proofErr w:type="gramStart"/>
       <w:r>
@@ -2230,17 +2295,14 @@
       </w:r>
       <w:proofErr w:type="gramEnd"/>
       <w:r>
-        <w:t xml:space="preserve"> information systems.</w:t>
-      </w:r>
-      <w:r>
-        <w:t>10</w:t>
+        <w:t xml:space="preserve"> information systems.10</w:t>
       </w:r>
     </w:p>
     <w:p>
       <w:pPr>
         <w:pStyle w:val="Heading2"/>
       </w:pPr>
-      <w:bookmarkStart w:id="3" w:name="_Toc509144454"/>
+      <w:bookmarkStart w:id="3" w:name="_Toc509243812"/>
       <w:r>
         <w:t>Notes</w:t>
       </w:r>
@@ -2248,13 +2310,7 @@
     </w:p>
     <w:p>
       <w:r>
-        <w:t xml:space="preserve">For this tutorial we are assuming you are running Windows </w:t>
-      </w:r>
-      <w:r>
-        <w:t>10</w:t>
-      </w:r>
-      <w:r>
-        <w:t xml:space="preserve"> and have not installed any of this software previously. You are encouraged to follow along with the screenshots to limit errors.</w:t>
+        <w:t>For this tutorial we are assuming you are running Windows 10 and have not installed any of this software previously. You are encouraged to follow along with the screenshots to limit errors.</w:t>
       </w:r>
     </w:p>
     <w:p/>
@@ -2262,7 +2318,7 @@
       <w:pPr>
         <w:pStyle w:val="Heading1"/>
       </w:pPr>
-      <w:bookmarkStart w:id="4" w:name="_Toc509144455"/>
+      <w:bookmarkStart w:id="4" w:name="_Toc509243813"/>
       <w:r>
         <w:lastRenderedPageBreak/>
         <w:t>Part 1</w:t>
@@ -2274,7 +2330,7 @@
       <w:pPr>
         <w:pStyle w:val="Heading2"/>
       </w:pPr>
-      <w:bookmarkStart w:id="5" w:name="_Toc509144456"/>
+      <w:bookmarkStart w:id="5" w:name="_Toc509243814"/>
       <w:r>
         <w:t>XAMPP download and installation</w:t>
       </w:r>
@@ -2294,10 +2350,7 @@
         </w:r>
       </w:hyperlink>
       <w:r>
-        <w:t xml:space="preserve"> </w:t>
-      </w:r>
-      <w:r>
-        <w:t>to pick up the latest copy of the XAMPP software installer.</w:t>
+        <w:t xml:space="preserve"> to pick up the latest copy of the XAMPP software installer.</w:t>
       </w:r>
     </w:p>
     <w:p/>
@@ -2380,10 +2433,7 @@
     </w:p>
     <w:p>
       <w:r>
-        <w:t>Follow along with the screenshots to avoid confusion</w:t>
-      </w:r>
-      <w:r>
-        <w:t>:</w:t>
+        <w:t>Follow along with the screenshots to avoid confusion:</w:t>
       </w:r>
     </w:p>
     <w:p/>
@@ -2440,24 +2490,14 @@
       <w:r>
         <w:t xml:space="preserve">Figure </w:t>
       </w:r>
-      <w:r>
-        <w:fldChar w:fldCharType="begin"/>
-      </w:r>
-      <w:r>
-        <w:instrText xml:space="preserve"> SEQ Figure \* ARABIC </w:instrText>
-      </w:r>
-      <w:r>
-        <w:fldChar w:fldCharType="separate"/>
-      </w:r>
-      <w:r>
-        <w:rPr>
-          <w:noProof/>
-        </w:rPr>
-        <w:t>1</w:t>
-      </w:r>
-      <w:r>
-        <w:fldChar w:fldCharType="end"/>
-      </w:r>
+      <w:fldSimple w:instr=" SEQ Figure \* ARABIC ">
+        <w:r>
+          <w:rPr>
+            <w:noProof/>
+          </w:rPr>
+          <w:t>1</w:t>
+        </w:r>
+      </w:fldSimple>
       <w:r>
         <w:t xml:space="preserve"> Download XAMPP</w:t>
       </w:r>
@@ -2533,24 +2573,14 @@
       <w:r>
         <w:t xml:space="preserve">Figure </w:t>
       </w:r>
-      <w:r>
-        <w:fldChar w:fldCharType="begin"/>
-      </w:r>
-      <w:r>
-        <w:instrText xml:space="preserve"> SEQ Figure \* ARABIC </w:instrText>
-      </w:r>
-      <w:r>
-        <w:fldChar w:fldCharType="separate"/>
-      </w:r>
-      <w:r>
-        <w:rPr>
-          <w:noProof/>
-        </w:rPr>
-        <w:t>2</w:t>
-      </w:r>
-      <w:r>
-        <w:fldChar w:fldCharType="end"/>
-      </w:r>
+      <w:fldSimple w:instr=" SEQ Figure \* ARABIC ">
+        <w:r>
+          <w:rPr>
+            <w:noProof/>
+          </w:rPr>
+          <w:t>2</w:t>
+        </w:r>
+      </w:fldSimple>
       <w:r>
         <w:t xml:space="preserve"> Click next</w:t>
       </w:r>
@@ -2582,6 +2612,9 @@
         <w:jc w:val="center"/>
       </w:pPr>
       <w:r>
+        <w:rPr>
+          <w:noProof/>
+        </w:rPr>
         <w:drawing>
           <wp:inline distT="0" distB="0" distL="0" distR="0" wp14:anchorId="22EB8601" wp14:editId="4080A42A">
             <wp:extent cx="4752975" cy="4038600"/>
@@ -2627,24 +2660,14 @@
       <w:r>
         <w:t xml:space="preserve">Figure </w:t>
       </w:r>
-      <w:r>
-        <w:fldChar w:fldCharType="begin"/>
-      </w:r>
-      <w:r>
-        <w:instrText xml:space="preserve"> SEQ Figure \* ARABIC </w:instrText>
-      </w:r>
-      <w:r>
-        <w:fldChar w:fldCharType="separate"/>
-      </w:r>
-      <w:r>
-        <w:rPr>
-          <w:noProof/>
-        </w:rPr>
-        <w:t>3</w:t>
-      </w:r>
-      <w:r>
-        <w:fldChar w:fldCharType="end"/>
-      </w:r>
+      <w:fldSimple w:instr=" SEQ Figure \* ARABIC ">
+        <w:r>
+          <w:rPr>
+            <w:noProof/>
+          </w:rPr>
+          <w:t>3</w:t>
+        </w:r>
+      </w:fldSimple>
       <w:r>
         <w:t xml:space="preserve"> Click next</w:t>
       </w:r>
@@ -2666,6 +2689,9 @@
         <w:jc w:val="center"/>
       </w:pPr>
       <w:r>
+        <w:rPr>
+          <w:noProof/>
+        </w:rPr>
         <w:lastRenderedPageBreak/>
         <w:drawing>
           <wp:inline distT="0" distB="0" distL="0" distR="0" wp14:anchorId="5ABB7FE2" wp14:editId="6625DFF5">
@@ -2712,24 +2738,14 @@
       <w:r>
         <w:t xml:space="preserve">Figure </w:t>
       </w:r>
-      <w:r>
-        <w:fldChar w:fldCharType="begin"/>
-      </w:r>
-      <w:r>
-        <w:instrText xml:space="preserve"> SEQ Figure \* ARABIC </w:instrText>
-      </w:r>
-      <w:r>
-        <w:fldChar w:fldCharType="separate"/>
-      </w:r>
-      <w:r>
-        <w:rPr>
-          <w:noProof/>
-        </w:rPr>
-        <w:t>4</w:t>
-      </w:r>
-      <w:r>
-        <w:fldChar w:fldCharType="end"/>
-      </w:r>
+      <w:fldSimple w:instr=" SEQ Figure \* ARABIC ">
+        <w:r>
+          <w:rPr>
+            <w:noProof/>
+          </w:rPr>
+          <w:t>4</w:t>
+        </w:r>
+      </w:fldSimple>
       <w:r>
         <w:t xml:space="preserve"> Click next</w:t>
       </w:r>
@@ -2809,24 +2825,14 @@
       <w:r>
         <w:t xml:space="preserve">Figure </w:t>
       </w:r>
-      <w:r>
-        <w:fldChar w:fldCharType="begin"/>
-      </w:r>
-      <w:r>
-        <w:instrText xml:space="preserve"> SEQ Figure \* ARABIC </w:instrText>
-      </w:r>
-      <w:r>
-        <w:fldChar w:fldCharType="separate"/>
-      </w:r>
-      <w:r>
-        <w:rPr>
-          <w:noProof/>
-        </w:rPr>
-        <w:t>5</w:t>
-      </w:r>
-      <w:r>
-        <w:fldChar w:fldCharType="end"/>
-      </w:r>
+      <w:fldSimple w:instr=" SEQ Figure \* ARABIC ">
+        <w:r>
+          <w:rPr>
+            <w:noProof/>
+          </w:rPr>
+          <w:t>5</w:t>
+        </w:r>
+      </w:fldSimple>
       <w:r>
         <w:t xml:space="preserve"> De-select and click next</w:t>
       </w:r>
@@ -2897,24 +2903,14 @@
       <w:r>
         <w:t xml:space="preserve">Figure </w:t>
       </w:r>
-      <w:r>
-        <w:fldChar w:fldCharType="begin"/>
-      </w:r>
-      <w:r>
-        <w:instrText xml:space="preserve"> SEQ Figure \* ARABIC </w:instrText>
-      </w:r>
-      <w:r>
-        <w:fldChar w:fldCharType="separate"/>
-      </w:r>
-      <w:r>
-        <w:rPr>
-          <w:noProof/>
-        </w:rPr>
-        <w:t>6</w:t>
-      </w:r>
-      <w:r>
-        <w:fldChar w:fldCharType="end"/>
-      </w:r>
+      <w:fldSimple w:instr=" SEQ Figure \* ARABIC ">
+        <w:r>
+          <w:rPr>
+            <w:noProof/>
+          </w:rPr>
+          <w:t>6</w:t>
+        </w:r>
+      </w:fldSimple>
       <w:r>
         <w:t xml:space="preserve"> Click next</w:t>
       </w:r>
@@ -2984,24 +2980,14 @@
       <w:r>
         <w:t xml:space="preserve">Figure </w:t>
       </w:r>
-      <w:r>
-        <w:fldChar w:fldCharType="begin"/>
-      </w:r>
-      <w:r>
-        <w:instrText xml:space="preserve"> SEQ Figure \* ARABIC </w:instrText>
-      </w:r>
-      <w:r>
-        <w:fldChar w:fldCharType="separate"/>
-      </w:r>
-      <w:r>
-        <w:rPr>
-          <w:noProof/>
-        </w:rPr>
-        <w:t>7</w:t>
-      </w:r>
-      <w:r>
-        <w:fldChar w:fldCharType="end"/>
-      </w:r>
+      <w:fldSimple w:instr=" SEQ Figure \* ARABIC ">
+        <w:r>
+          <w:rPr>
+            <w:noProof/>
+          </w:rPr>
+          <w:t>7</w:t>
+        </w:r>
+      </w:fldSimple>
       <w:r>
         <w:t xml:space="preserve"> You might need to allow access through your firewall</w:t>
       </w:r>
@@ -3072,24 +3058,14 @@
       <w:r>
         <w:t xml:space="preserve">Figure </w:t>
       </w:r>
-      <w:r>
-        <w:fldChar w:fldCharType="begin"/>
-      </w:r>
-      <w:r>
-        <w:instrText xml:space="preserve"> SEQ Figure \* ARABIC </w:instrText>
-      </w:r>
-      <w:r>
-        <w:fldChar w:fldCharType="separate"/>
-      </w:r>
-      <w:r>
-        <w:rPr>
-          <w:noProof/>
-        </w:rPr>
-        <w:t>8</w:t>
-      </w:r>
-      <w:r>
-        <w:fldChar w:fldCharType="end"/>
-      </w:r>
+      <w:fldSimple w:instr=" SEQ Figure \* ARABIC ">
+        <w:r>
+          <w:rPr>
+            <w:noProof/>
+          </w:rPr>
+          <w:t>8</w:t>
+        </w:r>
+      </w:fldSimple>
       <w:r>
         <w:t xml:space="preserve"> De-select and click finish</w:t>
       </w:r>
@@ -3137,7 +3113,7 @@
       <w:pPr>
         <w:pStyle w:val="Heading1"/>
       </w:pPr>
-      <w:bookmarkStart w:id="6" w:name="_Toc509144457"/>
+      <w:bookmarkStart w:id="6" w:name="_Toc509243815"/>
       <w:r>
         <w:lastRenderedPageBreak/>
         <w:t>Part 2</w:t>
@@ -3148,7 +3124,7 @@
       <w:pPr>
         <w:pStyle w:val="Heading2"/>
       </w:pPr>
-      <w:bookmarkStart w:id="7" w:name="_Toc509144458"/>
+      <w:bookmarkStart w:id="7" w:name="_Toc509243816"/>
       <w:r>
         <w:t>Running XAMPP, Starting Apache and MySQL</w:t>
       </w:r>
@@ -3156,13 +3132,7 @@
     </w:p>
     <w:p>
       <w:r>
-        <w:t>At this point you should have XAMPP installed. We will now show how to start the XAMPP Control Panel, start the Apache webserver, start the MySQL datab</w:t>
-      </w:r>
-      <w:r>
-        <w:t>a</w:t>
-      </w:r>
-      <w:r>
-        <w:t>se, and run through first run configuration. We will then go through how to shutdown Apache and MySQL and close XAMPP.</w:t>
+        <w:t>At this point you should have XAMPP installed. We will now show how to start the XAMPP Control Panel, start the Apache webserver, start the MySQL database, and run through first run configuration. We will then go through how to shutdown Apache and MySQL and close XAMPP.</w:t>
       </w:r>
     </w:p>
     <w:p/>
@@ -3170,7 +3140,7 @@
       <w:pPr>
         <w:pStyle w:val="Heading3"/>
       </w:pPr>
-      <w:bookmarkStart w:id="8" w:name="_Toc509144459"/>
+      <w:bookmarkStart w:id="8" w:name="_Toc509243817"/>
       <w:r>
         <w:t>Opening XAMPP Control Panel and Starting Apache/MySQL</w:t>
       </w:r>
@@ -3247,24 +3217,14 @@
       <w:r>
         <w:t xml:space="preserve">Figure </w:t>
       </w:r>
-      <w:r>
-        <w:fldChar w:fldCharType="begin"/>
-      </w:r>
-      <w:r>
-        <w:instrText xml:space="preserve"> SEQ Figure \* ARABIC </w:instrText>
-      </w:r>
-      <w:r>
-        <w:fldChar w:fldCharType="separate"/>
-      </w:r>
-      <w:r>
-        <w:rPr>
-          <w:noProof/>
-        </w:rPr>
-        <w:t>9</w:t>
-      </w:r>
-      <w:r>
-        <w:fldChar w:fldCharType="end"/>
-      </w:r>
+      <w:fldSimple w:instr=" SEQ Figure \* ARABIC ">
+        <w:r>
+          <w:rPr>
+            <w:noProof/>
+          </w:rPr>
+          <w:t>9</w:t>
+        </w:r>
+      </w:fldSimple>
       <w:r>
         <w:t xml:space="preserve"> Open XAMPP Control Panel</w:t>
       </w:r>
@@ -3326,6 +3286,7 @@
       </w:pPr>
       <w:r>
         <w:rPr>
+          <w:noProof/>
           <w:sz w:val="24"/>
           <w:szCs w:val="24"/>
         </w:rPr>
@@ -3375,24 +3336,14 @@
       <w:r>
         <w:t xml:space="preserve">Figure </w:t>
       </w:r>
-      <w:r>
-        <w:fldChar w:fldCharType="begin"/>
-      </w:r>
-      <w:r>
-        <w:instrText xml:space="preserve"> SEQ Figure \* ARABIC </w:instrText>
-      </w:r>
-      <w:r>
-        <w:fldChar w:fldCharType="separate"/>
-      </w:r>
-      <w:r>
-        <w:rPr>
-          <w:noProof/>
-        </w:rPr>
-        <w:t>10</w:t>
-      </w:r>
-      <w:r>
-        <w:fldChar w:fldCharType="end"/>
-      </w:r>
+      <w:fldSimple w:instr=" SEQ Figure \* ARABIC ">
+        <w:r>
+          <w:rPr>
+            <w:noProof/>
+          </w:rPr>
+          <w:t>10</w:t>
+        </w:r>
+      </w:fldSimple>
       <w:r>
         <w:t xml:space="preserve"> XAMPP control panel</w:t>
       </w:r>
@@ -3456,6 +3407,7 @@
       </w:pPr>
       <w:r>
         <w:rPr>
+          <w:noProof/>
           <w:sz w:val="24"/>
           <w:szCs w:val="24"/>
         </w:rPr>
@@ -3505,24 +3457,14 @@
       <w:r>
         <w:t xml:space="preserve">Figure </w:t>
       </w:r>
-      <w:r>
-        <w:fldChar w:fldCharType="begin"/>
-      </w:r>
-      <w:r>
-        <w:instrText xml:space="preserve"> SEQ Figure \* ARABIC </w:instrText>
-      </w:r>
-      <w:r>
-        <w:fldChar w:fldCharType="separate"/>
-      </w:r>
-      <w:r>
-        <w:rPr>
-          <w:noProof/>
-        </w:rPr>
-        <w:t>11</w:t>
-      </w:r>
-      <w:r>
-        <w:fldChar w:fldCharType="end"/>
-      </w:r>
+      <w:fldSimple w:instr=" SEQ Figure \* ARABIC ">
+        <w:r>
+          <w:rPr>
+            <w:noProof/>
+          </w:rPr>
+          <w:t>11</w:t>
+        </w:r>
+      </w:fldSimple>
       <w:r>
         <w:t xml:space="preserve"> Start Apache and </w:t>
       </w:r>
@@ -3570,7 +3512,7 @@
       <w:pPr>
         <w:pStyle w:val="Heading1"/>
       </w:pPr>
-      <w:bookmarkStart w:id="9" w:name="_Toc509144460"/>
+      <w:bookmarkStart w:id="9" w:name="_Toc509243818"/>
       <w:r>
         <w:lastRenderedPageBreak/>
         <w:t>Part 3</w:t>
@@ -3581,7 +3523,7 @@
       <w:pPr>
         <w:pStyle w:val="Heading2"/>
       </w:pPr>
-      <w:bookmarkStart w:id="10" w:name="_Toc509144461"/>
+      <w:bookmarkStart w:id="10" w:name="_Toc509243819"/>
       <w:r>
         <w:t>Using XAMPP</w:t>
       </w:r>
@@ -3602,7 +3544,7 @@
         <w:pStyle w:val="Heading3"/>
         <w:ind w:left="0"/>
       </w:pPr>
-      <w:bookmarkStart w:id="11" w:name="_Toc509144462"/>
+      <w:bookmarkStart w:id="11" w:name="_Toc509243820"/>
       <w:r>
         <w:t>Creating a MySQL</w:t>
       </w:r>
@@ -3617,13 +3559,7 @@
         <w:t>I</w:t>
       </w:r>
       <w:r>
-        <w:t>n the XAMPP Control Panel, once the Apache Server and MySQL Database have been started, click on the</w:t>
-      </w:r>
-      <w:r>
-        <w:t xml:space="preserve"> </w:t>
-      </w:r>
-      <w:r>
-        <w:t>Admin button under Actions for Apache. Your web browser should open to a XAMPP splash page.</w:t>
+        <w:t>n the XAMPP Control Panel, once the Apache Server and MySQL Database have been started, click on the Admin button under Actions for Apache. Your web browser should open to a XAMPP splash page.</w:t>
       </w:r>
     </w:p>
     <w:p/>
@@ -3681,24 +3617,14 @@
       <w:r>
         <w:t xml:space="preserve">Figure </w:t>
       </w:r>
-      <w:r>
-        <w:fldChar w:fldCharType="begin"/>
-      </w:r>
-      <w:r>
-        <w:instrText xml:space="preserve"> SEQ Figure \* ARABIC </w:instrText>
-      </w:r>
-      <w:r>
-        <w:fldChar w:fldCharType="separate"/>
-      </w:r>
-      <w:r>
-        <w:rPr>
-          <w:noProof/>
-        </w:rPr>
-        <w:t>12</w:t>
-      </w:r>
-      <w:r>
-        <w:fldChar w:fldCharType="end"/>
-      </w:r>
+      <w:fldSimple w:instr=" SEQ Figure \* ARABIC ">
+        <w:r>
+          <w:rPr>
+            <w:noProof/>
+          </w:rPr>
+          <w:t>12</w:t>
+        </w:r>
+      </w:fldSimple>
       <w:r>
         <w:t xml:space="preserve"> Click Admin</w:t>
       </w:r>
@@ -3808,24 +3734,14 @@
       <w:r>
         <w:t xml:space="preserve">Figure </w:t>
       </w:r>
-      <w:r>
-        <w:fldChar w:fldCharType="begin"/>
-      </w:r>
-      <w:r>
-        <w:instrText xml:space="preserve"> SEQ Figure \* ARABIC </w:instrText>
-      </w:r>
-      <w:r>
-        <w:fldChar w:fldCharType="separate"/>
-      </w:r>
-      <w:r>
-        <w:rPr>
-          <w:noProof/>
-        </w:rPr>
-        <w:t>13</w:t>
-      </w:r>
-      <w:r>
-        <w:fldChar w:fldCharType="end"/>
-      </w:r>
+      <w:fldSimple w:instr=" SEQ Figure \* ARABIC ">
+        <w:r>
+          <w:rPr>
+            <w:noProof/>
+          </w:rPr>
+          <w:t>13</w:t>
+        </w:r>
+      </w:fldSimple>
       <w:r>
         <w:t xml:space="preserve"> Click phpMyAdmin</w:t>
       </w:r>
@@ -3918,24 +3834,14 @@
       <w:r>
         <w:t xml:space="preserve">Figure </w:t>
       </w:r>
-      <w:r>
-        <w:fldChar w:fldCharType="begin"/>
-      </w:r>
-      <w:r>
-        <w:instrText xml:space="preserve"> SEQ Figure \* ARABIC </w:instrText>
-      </w:r>
-      <w:r>
-        <w:fldChar w:fldCharType="separate"/>
-      </w:r>
-      <w:r>
-        <w:rPr>
-          <w:noProof/>
-        </w:rPr>
-        <w:t>14</w:t>
-      </w:r>
-      <w:r>
-        <w:fldChar w:fldCharType="end"/>
-      </w:r>
+      <w:fldSimple w:instr=" SEQ Figure \* ARABIC ">
+        <w:r>
+          <w:rPr>
+            <w:noProof/>
+          </w:rPr>
+          <w:t>14</w:t>
+        </w:r>
+      </w:fldSimple>
       <w:r>
         <w:t xml:space="preserve"> </w:t>
       </w:r>
@@ -4114,67 +4020,53 @@
           <w:sz w:val="24"/>
           <w:szCs w:val="24"/>
         </w:rPr>
-        <w:t>$password="</w:t>
-      </w:r>
-      <w:r>
+        <w:t>$password=" ";</w:t>
+      </w:r>
+    </w:p>
+    <w:p>
+      <w:pPr>
+        <w:pStyle w:val="Caption"/>
         <w:rPr>
           <w:sz w:val="24"/>
           <w:szCs w:val="24"/>
         </w:rPr>
-        <w:t xml:space="preserve"> </w:t>
-      </w:r>
+      </w:pPr>
       <w:r>
         <w:rPr>
           <w:sz w:val="24"/>
           <w:szCs w:val="24"/>
         </w:rPr>
-        <w:t>";</w:t>
-      </w:r>
-    </w:p>
-    <w:p>
-      <w:pPr>
-        <w:pStyle w:val="Caption"/>
+        <w:t>$database="</w:t>
+      </w:r>
+      <w:r>
         <w:rPr>
           <w:sz w:val="24"/>
           <w:szCs w:val="24"/>
         </w:rPr>
-      </w:pPr>
+        <w:t>database-name</w:t>
+      </w:r>
       <w:r>
         <w:rPr>
           <w:sz w:val="24"/>
           <w:szCs w:val="24"/>
         </w:rPr>
-        <w:t>$database="</w:t>
-      </w:r>
-      <w:r>
+        <w:t>";</w:t>
+      </w:r>
+    </w:p>
+    <w:p>
+      <w:pPr>
+        <w:pStyle w:val="Caption"/>
         <w:rPr>
           <w:sz w:val="24"/>
           <w:szCs w:val="24"/>
         </w:rPr>
-        <w:t>database-name</w:t>
-      </w:r>
-      <w:r>
-        <w:rPr>
-          <w:sz w:val="24"/>
-          <w:szCs w:val="24"/>
-        </w:rPr>
-        <w:t>";</w:t>
-      </w:r>
-    </w:p>
-    <w:p>
-      <w:pPr>
-        <w:pStyle w:val="Caption"/>
-        <w:rPr>
-          <w:sz w:val="24"/>
-          <w:szCs w:val="24"/>
-        </w:rPr>
       </w:pPr>
     </w:p>
     <w:p>
       <w:pPr>
         <w:pStyle w:val="Heading3"/>
       </w:pPr>
-      <w:bookmarkStart w:id="12" w:name="_Toc509144463"/>
+      <w:bookmarkStart w:id="12" w:name="_Toc509243821"/>
       <w:r>
         <w:t xml:space="preserve">Uploading your </w:t>
       </w:r>
@@ -4210,6 +4102,9 @@
         <w:t xml:space="preserve"> </w:t>
       </w:r>
       <w:r>
+        <w:rPr>
+          <w:noProof/>
+        </w:rPr>
         <w:drawing>
           <wp:inline distT="0" distB="0" distL="0" distR="0" wp14:anchorId="101F12D4" wp14:editId="0734A853">
             <wp:extent cx="6158835" cy="2964180"/>
@@ -4255,24 +4150,14 @@
       <w:r>
         <w:t xml:space="preserve">Figure </w:t>
       </w:r>
-      <w:r>
-        <w:fldChar w:fldCharType="begin"/>
-      </w:r>
-      <w:r>
-        <w:instrText xml:space="preserve"> SEQ Figure \* ARABIC </w:instrText>
-      </w:r>
-      <w:r>
-        <w:fldChar w:fldCharType="separate"/>
-      </w:r>
-      <w:r>
-        <w:rPr>
-          <w:noProof/>
-        </w:rPr>
-        <w:t>15</w:t>
-      </w:r>
-      <w:r>
-        <w:fldChar w:fldCharType="end"/>
-      </w:r>
+      <w:fldSimple w:instr=" SEQ Figure \* ARABIC ">
+        <w:r>
+          <w:rPr>
+            <w:noProof/>
+          </w:rPr>
+          <w:t>15</w:t>
+        </w:r>
+      </w:fldSimple>
       <w:r>
         <w:t xml:space="preserve"> </w:t>
       </w:r>
@@ -4364,6 +4249,7 @@
       </w:pPr>
       <w:r>
         <w:rPr>
+          <w:noProof/>
           <w:sz w:val="24"/>
           <w:szCs w:val="24"/>
         </w:rPr>
@@ -4413,24 +4299,14 @@
       <w:r>
         <w:t xml:space="preserve">Figure </w:t>
       </w:r>
-      <w:r>
-        <w:fldChar w:fldCharType="begin"/>
-      </w:r>
-      <w:r>
-        <w:instrText xml:space="preserve"> SEQ Figure \* ARABIC </w:instrText>
-      </w:r>
-      <w:r>
-        <w:fldChar w:fldCharType="separate"/>
-      </w:r>
-      <w:r>
-        <w:rPr>
-          <w:noProof/>
-        </w:rPr>
-        <w:t>16</w:t>
-      </w:r>
-      <w:r>
-        <w:fldChar w:fldCharType="end"/>
-      </w:r>
+      <w:fldSimple w:instr=" SEQ Figure \* ARABIC ">
+        <w:r>
+          <w:rPr>
+            <w:noProof/>
+          </w:rPr>
+          <w:t>16</w:t>
+        </w:r>
+      </w:fldSimple>
       <w:r>
         <w:t xml:space="preserve"> Files copied to site folder in </w:t>
       </w:r>
@@ -4525,6 +4401,7 @@
       </w:pPr>
       <w:r>
         <w:rPr>
+          <w:noProof/>
           <w:sz w:val="24"/>
           <w:szCs w:val="24"/>
         </w:rPr>
@@ -4573,24 +4450,14 @@
       <w:r>
         <w:t xml:space="preserve">Figure </w:t>
       </w:r>
-      <w:r>
-        <w:fldChar w:fldCharType="begin"/>
-      </w:r>
-      <w:r>
-        <w:instrText xml:space="preserve"> SEQ Figure \* ARABIC </w:instrText>
-      </w:r>
-      <w:r>
-        <w:fldChar w:fldCharType="separate"/>
-      </w:r>
-      <w:r>
-        <w:rPr>
-          <w:noProof/>
-        </w:rPr>
-        <w:t>17</w:t>
-      </w:r>
-      <w:r>
-        <w:fldChar w:fldCharType="end"/>
-      </w:r>
+      <w:fldSimple w:instr=" SEQ Figure \* ARABIC ">
+        <w:r>
+          <w:rPr>
+            <w:noProof/>
+          </w:rPr>
+          <w:t>17</w:t>
+        </w:r>
+      </w:fldSimple>
       <w:r>
         <w:t xml:space="preserve"> Viewing your site</w:t>
       </w:r>
@@ -4609,7 +4476,7 @@
       <w:pPr>
         <w:pStyle w:val="Heading1"/>
       </w:pPr>
-      <w:bookmarkStart w:id="13" w:name="_Toc509144464"/>
+      <w:bookmarkStart w:id="13" w:name="_Toc509243822"/>
       <w:r>
         <w:lastRenderedPageBreak/>
         <w:t>Part 4</w:t>
@@ -4620,7 +4487,7 @@
       <w:pPr>
         <w:pStyle w:val="Heading2"/>
       </w:pPr>
-      <w:bookmarkStart w:id="14" w:name="_Toc509144465"/>
+      <w:bookmarkStart w:id="14" w:name="_Toc509243823"/>
       <w:r>
         <w:t>Further configuration</w:t>
       </w:r>
@@ -4636,7 +4503,7 @@
       <w:pPr>
         <w:pStyle w:val="Heading3"/>
       </w:pPr>
-      <w:bookmarkStart w:id="15" w:name="_Toc509144466"/>
+      <w:bookmarkStart w:id="15" w:name="_Toc509243824"/>
       <w:proofErr w:type="spellStart"/>
       <w:r>
         <w:t>AutoStarting</w:t>
@@ -4732,24 +4599,14 @@
       <w:r>
         <w:t xml:space="preserve">Figure </w:t>
       </w:r>
-      <w:r>
-        <w:fldChar w:fldCharType="begin"/>
-      </w:r>
-      <w:r>
-        <w:instrText xml:space="preserve"> SEQ Figure \* ARABIC </w:instrText>
-      </w:r>
-      <w:r>
-        <w:fldChar w:fldCharType="separate"/>
-      </w:r>
-      <w:r>
-        <w:rPr>
-          <w:noProof/>
-        </w:rPr>
-        <w:t>18</w:t>
-      </w:r>
-      <w:r>
-        <w:fldChar w:fldCharType="end"/>
-      </w:r>
+      <w:fldSimple w:instr=" SEQ Figure \* ARABIC ">
+        <w:r>
+          <w:rPr>
+            <w:noProof/>
+          </w:rPr>
+          <w:t>18</w:t>
+        </w:r>
+      </w:fldSimple>
       <w:r>
         <w:t xml:space="preserve"> Select Config</w:t>
       </w:r>
@@ -4816,24 +4673,14 @@
       <w:r>
         <w:t xml:space="preserve">Figure </w:t>
       </w:r>
-      <w:r>
-        <w:fldChar w:fldCharType="begin"/>
-      </w:r>
-      <w:r>
-        <w:instrText xml:space="preserve"> SEQ Figure \* ARABIC </w:instrText>
-      </w:r>
-      <w:r>
-        <w:fldChar w:fldCharType="separate"/>
-      </w:r>
-      <w:r>
-        <w:rPr>
-          <w:noProof/>
-        </w:rPr>
-        <w:t>19</w:t>
-      </w:r>
-      <w:r>
-        <w:fldChar w:fldCharType="end"/>
-      </w:r>
+      <w:fldSimple w:instr=" SEQ Figure \* ARABIC ">
+        <w:r>
+          <w:rPr>
+            <w:noProof/>
+          </w:rPr>
+          <w:t>19</w:t>
+        </w:r>
+      </w:fldSimple>
       <w:r>
         <w:t xml:space="preserve"> Select Apache, MySQL then Save</w:t>
       </w:r>
@@ -4846,14 +4693,320 @@
     </w:p>
     <w:p>
       <w:pPr>
+        <w:pStyle w:val="Heading3"/>
+      </w:pPr>
+      <w:bookmarkStart w:id="16" w:name="_Toc509243825"/>
+      <w:r>
+        <w:t>Allowing upper case table names</w:t>
+      </w:r>
+      <w:bookmarkEnd w:id="16"/>
+    </w:p>
+    <w:p/>
+    <w:p>
+      <w:r>
+        <w:t xml:space="preserve">By default, MySQL within XAMPP doesn’t allow upper case table names.  If you import an existing database with upper case table names they will be converted to lower case.  THIS WILL CAUSE YOU PROBLEMS!  But don’t worry, we can fix that.  In the XAMPP control panel, click the config button for </w:t>
+      </w:r>
+      <w:proofErr w:type="gramStart"/>
+      <w:r>
+        <w:t>MySQL:-</w:t>
+      </w:r>
+      <w:proofErr w:type="gramEnd"/>
+    </w:p>
+    <w:p/>
+    <w:p>
+      <w:pPr>
+        <w:keepNext/>
+      </w:pPr>
+      <w:r>
+        <w:rPr>
+          <w:noProof/>
+        </w:rPr>
+        <w:lastRenderedPageBreak/>
+        <w:drawing>
+          <wp:inline distT="0" distB="0" distL="0" distR="0" wp14:anchorId="6112285B" wp14:editId="6D81C42F">
+            <wp:extent cx="6309360" cy="4097020"/>
+            <wp:effectExtent l="0" t="0" r="0" b="0"/>
+            <wp:docPr id="5" name="Picture 5"/>
+            <wp:cNvGraphicFramePr>
+              <a:graphicFrameLocks xmlns:a="http://schemas.openxmlformats.org/drawingml/2006/main" noChangeAspect="1"/>
+            </wp:cNvGraphicFramePr>
+            <a:graphic xmlns:a="http://schemas.openxmlformats.org/drawingml/2006/main">
+              <a:graphicData uri="http://schemas.openxmlformats.org/drawingml/2006/picture">
+                <pic:pic xmlns:pic="http://schemas.openxmlformats.org/drawingml/2006/picture">
+                  <pic:nvPicPr>
+                    <pic:cNvPr id="1" name=""/>
+                    <pic:cNvPicPr/>
+                  </pic:nvPicPr>
+                  <pic:blipFill>
+                    <a:blip r:embed="rId32"/>
+                    <a:stretch>
+                      <a:fillRect/>
+                    </a:stretch>
+                  </pic:blipFill>
+                  <pic:spPr>
+                    <a:xfrm>
+                      <a:off x="0" y="0"/>
+                      <a:ext cx="6309360" cy="4097020"/>
+                    </a:xfrm>
+                    <a:prstGeom prst="rect">
+                      <a:avLst/>
+                    </a:prstGeom>
+                  </pic:spPr>
+                </pic:pic>
+              </a:graphicData>
+            </a:graphic>
+          </wp:inline>
+        </w:drawing>
+      </w:r>
+    </w:p>
+    <w:p>
+      <w:pPr>
+        <w:pStyle w:val="Caption"/>
+        <w:jc w:val="center"/>
+      </w:pPr>
+      <w:r>
+        <w:t xml:space="preserve">Figure </w:t>
+      </w:r>
+      <w:fldSimple w:instr=" SEQ Figure \* ARABIC ">
+        <w:r>
+          <w:rPr>
+            <w:noProof/>
+          </w:rPr>
+          <w:t>20</w:t>
+        </w:r>
+      </w:fldSimple>
+      <w:r>
+        <w:t xml:space="preserve"> Click Config</w:t>
+      </w:r>
+    </w:p>
+    <w:p/>
+    <w:p>
+      <w:r>
+        <w:t>Now find the line [</w:t>
+      </w:r>
+      <w:proofErr w:type="spellStart"/>
+      <w:r>
+        <w:t>mysqld</w:t>
+      </w:r>
+      <w:proofErr w:type="spellEnd"/>
+      <w:r>
+        <w:t xml:space="preserve">] and insert </w:t>
+      </w:r>
+      <w:proofErr w:type="spellStart"/>
+      <w:r>
+        <w:t>lower_case_table_names</w:t>
+      </w:r>
+      <w:proofErr w:type="spellEnd"/>
+      <w:r>
+        <w:t xml:space="preserve"> = 2 immediately after it.</w:t>
+      </w:r>
+    </w:p>
+    <w:p/>
+    <w:p>
+      <w:pPr>
+        <w:keepNext/>
+      </w:pPr>
+      <w:r>
+        <w:drawing>
+          <wp:inline distT="0" distB="0" distL="0" distR="0" wp14:anchorId="7B363197" wp14:editId="423A2244">
+            <wp:extent cx="6309360" cy="3386455"/>
+            <wp:effectExtent l="0" t="0" r="0" b="4445"/>
+            <wp:docPr id="3" name="Picture 3"/>
+            <wp:cNvGraphicFramePr>
+              <a:graphicFrameLocks xmlns:a="http://schemas.openxmlformats.org/drawingml/2006/main" noChangeAspect="1"/>
+            </wp:cNvGraphicFramePr>
+            <a:graphic xmlns:a="http://schemas.openxmlformats.org/drawingml/2006/main">
+              <a:graphicData uri="http://schemas.openxmlformats.org/drawingml/2006/picture">
+                <pic:pic xmlns:pic="http://schemas.openxmlformats.org/drawingml/2006/picture">
+                  <pic:nvPicPr>
+                    <pic:cNvPr id="1" name=""/>
+                    <pic:cNvPicPr/>
+                  </pic:nvPicPr>
+                  <pic:blipFill>
+                    <a:blip r:embed="rId33"/>
+                    <a:stretch>
+                      <a:fillRect/>
+                    </a:stretch>
+                  </pic:blipFill>
+                  <pic:spPr>
+                    <a:xfrm>
+                      <a:off x="0" y="0"/>
+                      <a:ext cx="6309360" cy="3386455"/>
+                    </a:xfrm>
+                    <a:prstGeom prst="rect">
+                      <a:avLst/>
+                    </a:prstGeom>
+                  </pic:spPr>
+                </pic:pic>
+              </a:graphicData>
+            </a:graphic>
+          </wp:inline>
+        </w:drawing>
+      </w:r>
+    </w:p>
+    <w:p>
+      <w:pPr>
+        <w:pStyle w:val="Caption"/>
+        <w:jc w:val="center"/>
+      </w:pPr>
+      <w:r>
+        <w:t xml:space="preserve">Figure </w:t>
+      </w:r>
+      <w:fldSimple w:instr=" SEQ Figure \* ARABIC ">
+        <w:r>
+          <w:rPr>
+            <w:noProof/>
+          </w:rPr>
+          <w:t>21</w:t>
+        </w:r>
+      </w:fldSimple>
+      <w:r>
+        <w:t xml:space="preserve"> Add the line show in the highlighted location</w:t>
+      </w:r>
+    </w:p>
+    <w:p>
+      <w:pPr>
+        <w:pStyle w:val="Caption"/>
+        <w:jc w:val="center"/>
+      </w:pPr>
+    </w:p>
+    <w:p>
+      <w:pPr>
+        <w:pStyle w:val="Caption"/>
+        <w:rPr>
+          <w:sz w:val="24"/>
+          <w:szCs w:val="24"/>
+        </w:rPr>
+      </w:pPr>
+      <w:r>
+        <w:rPr>
+          <w:sz w:val="24"/>
+          <w:szCs w:val="24"/>
+        </w:rPr>
+        <w:lastRenderedPageBreak/>
+        <w:t xml:space="preserve">Restart the MySQL server by clicking stop then </w:t>
+      </w:r>
+      <w:proofErr w:type="gramStart"/>
+      <w:r>
+        <w:rPr>
+          <w:sz w:val="24"/>
+          <w:szCs w:val="24"/>
+        </w:rPr>
+        <w:t>start:-</w:t>
+      </w:r>
+      <w:proofErr w:type="gramEnd"/>
+    </w:p>
+    <w:p>
+      <w:pPr>
+        <w:pStyle w:val="Caption"/>
+        <w:rPr>
+          <w:sz w:val="24"/>
+          <w:szCs w:val="24"/>
+        </w:rPr>
+      </w:pPr>
+    </w:p>
+    <w:p>
+      <w:pPr>
+        <w:pStyle w:val="Caption"/>
+        <w:keepNext/>
+      </w:pPr>
+      <w:r>
+        <w:rPr>
+          <w:noProof/>
+        </w:rPr>
+        <w:drawing>
+          <wp:inline distT="0" distB="0" distL="0" distR="0" wp14:anchorId="43F2462B" wp14:editId="4F475A47">
+            <wp:extent cx="6309360" cy="4125595"/>
+            <wp:effectExtent l="0" t="0" r="0" b="8255"/>
+            <wp:docPr id="8" name="Picture 8"/>
+            <wp:cNvGraphicFramePr>
+              <a:graphicFrameLocks xmlns:a="http://schemas.openxmlformats.org/drawingml/2006/main" noChangeAspect="1"/>
+            </wp:cNvGraphicFramePr>
+            <a:graphic xmlns:a="http://schemas.openxmlformats.org/drawingml/2006/main">
+              <a:graphicData uri="http://schemas.openxmlformats.org/drawingml/2006/picture">
+                <pic:pic xmlns:pic="http://schemas.openxmlformats.org/drawingml/2006/picture">
+                  <pic:nvPicPr>
+                    <pic:cNvPr id="1" name=""/>
+                    <pic:cNvPicPr/>
+                  </pic:nvPicPr>
+                  <pic:blipFill>
+                    <a:blip r:embed="rId34"/>
+                    <a:stretch>
+                      <a:fillRect/>
+                    </a:stretch>
+                  </pic:blipFill>
+                  <pic:spPr>
+                    <a:xfrm>
+                      <a:off x="0" y="0"/>
+                      <a:ext cx="6309360" cy="4125595"/>
+                    </a:xfrm>
+                    <a:prstGeom prst="rect">
+                      <a:avLst/>
+                    </a:prstGeom>
+                  </pic:spPr>
+                </pic:pic>
+              </a:graphicData>
+            </a:graphic>
+          </wp:inline>
+        </w:drawing>
+      </w:r>
+    </w:p>
+    <w:p>
+      <w:pPr>
+        <w:pStyle w:val="Caption"/>
+        <w:jc w:val="center"/>
+      </w:pPr>
+      <w:r>
+        <w:t xml:space="preserve">Figure </w:t>
+      </w:r>
+      <w:fldSimple w:instr=" SEQ Figure \* ARABIC ">
+        <w:r>
+          <w:rPr>
+            <w:noProof/>
+          </w:rPr>
+          <w:t>22</w:t>
+        </w:r>
+      </w:fldSimple>
+      <w:r>
+        <w:t xml:space="preserve"> Restart the server by clicking stop then start</w:t>
+      </w:r>
+    </w:p>
+    <w:p>
+      <w:pPr>
+        <w:pStyle w:val="Caption"/>
+        <w:jc w:val="center"/>
+        <w:rPr>
+          <w:sz w:val="24"/>
+          <w:szCs w:val="24"/>
+        </w:rPr>
+      </w:pPr>
+    </w:p>
+    <w:p>
+      <w:pPr>
+        <w:pStyle w:val="Caption"/>
+        <w:rPr>
+          <w:sz w:val="24"/>
+          <w:szCs w:val="24"/>
+        </w:rPr>
+      </w:pPr>
+      <w:r>
+        <w:rPr>
+          <w:sz w:val="24"/>
+          <w:szCs w:val="24"/>
+        </w:rPr>
+        <w:t>Voila, you should now be able to create tables with upper case names.</w:t>
+      </w:r>
+    </w:p>
+    <w:p>
+      <w:pPr>
         <w:pStyle w:val="Heading1"/>
       </w:pPr>
-      <w:bookmarkStart w:id="16" w:name="_Toc509144467"/>
+      <w:bookmarkStart w:id="17" w:name="_Toc509243826"/>
       <w:r>
         <w:lastRenderedPageBreak/>
         <w:t>Conclusion</w:t>
       </w:r>
-      <w:bookmarkEnd w:id="16"/>
+      <w:bookmarkEnd w:id="17"/>
     </w:p>
     <w:p/>
     <w:p>
@@ -4876,7 +5029,7 @@
       </w:r>
     </w:p>
     <w:sectPr>
-      <w:headerReference w:type="default" r:id="rId32"/>
+      <w:headerReference w:type="default" r:id="rId35"/>
       <w:pgSz w:w="12240" w:h="15840" w:code="1"/>
       <w:pgMar w:top="720" w:right="1152" w:bottom="720" w:left="1152" w:header="0" w:footer="0" w:gutter="0"/>
       <w:pgNumType w:start="1"/>
@@ -7958,6 +8111,7 @@
   <w:style w:type="character" w:default="1" w:styleId="DefaultParagraphFont">
     <w:name w:val="Default Paragraph Font"/>
     <w:uiPriority w:val="1"/>
+    <w:semiHidden/>
     <w:unhideWhenUsed/>
   </w:style>
   <w:style w:type="table" w:default="1" w:styleId="TableNormal">

</xml_diff>